<commit_message>
check solution, keys change selected value
</commit_message>
<xml_diff>
--- a/Planung fürs Spiel.docx
+++ b/Planung fürs Spiel.docx
@@ -80,16 +80,8 @@
         <w:rPr>
           <w:lang w:val="de-DE"/>
         </w:rPr>
-        <w:t xml:space="preserve">Schülername: Ivan </w:t>
-      </w:r>
-      <w:proofErr w:type="spellStart"/>
-      <w:r>
-        <w:rPr>
-          <w:lang w:val="de-DE"/>
-        </w:rPr>
-        <w:t>Khilchevskyi</w:t>
-      </w:r>
-      <w:proofErr w:type="spellEnd"/>
+        <w:t>Schülername: Ivan Khilchevskyi</w:t>
+      </w:r>
     </w:p>
     <w:p>
       <w:pPr>
@@ -127,30 +119,20 @@
         <w:rPr>
           <w:lang w:val="de-DE"/>
         </w:rPr>
-        <w:t xml:space="preserve">Draw </w:t>
-      </w:r>
-      <w:proofErr w:type="spellStart"/>
-      <w:r>
-        <w:rPr>
-          <w:lang w:val="de-DE"/>
-        </w:rPr>
-        <w:t>grid</w:t>
-      </w:r>
-      <w:proofErr w:type="spellEnd"/>
-      <w:r>
-        <w:rPr>
-          <w:lang w:val="de-DE"/>
-        </w:rPr>
-        <w:t xml:space="preserve"> &amp; </w:t>
-      </w:r>
-      <w:proofErr w:type="spellStart"/>
-      <w:r>
-        <w:rPr>
-          <w:lang w:val="de-DE"/>
-        </w:rPr>
-        <w:t>numbers</w:t>
-      </w:r>
-      <w:proofErr w:type="spellEnd"/>
+        <w:t xml:space="preserve">Darstellen Sudoku Feld </w:t>
+      </w:r>
+      <w:r>
+        <w:rPr>
+          <w:lang w:val="de-DE"/>
+        </w:rPr>
+        <w:t xml:space="preserve">&amp; </w:t>
+      </w:r>
+      <w:r>
+        <w:rPr>
+          <w:lang w:val="de-DE"/>
+        </w:rPr>
+        <w:t>Zahlen</w:t>
+      </w:r>
     </w:p>
     <w:p>
       <w:pPr>
@@ -162,22 +144,44 @@
         <w:rPr>
           <w:lang w:val="de-DE"/>
         </w:rPr>
-        <w:t xml:space="preserve">13.03 </w:t>
-      </w:r>
-      <w:r>
-        <w:rPr>
-          <w:lang w:val="de-DE"/>
-        </w:rPr>
-        <w:t xml:space="preserve">Numbers </w:t>
-      </w:r>
-      <w:proofErr w:type="spellStart"/>
-      <w:r>
-        <w:rPr>
-          <w:lang w:val="de-DE"/>
-        </w:rPr>
-        <w:t>generierung</w:t>
-      </w:r>
-      <w:proofErr w:type="spellEnd"/>
+        <w:t>13.</w:t>
+      </w:r>
+      <w:r>
+        <w:rPr>
+          <w:lang w:val="de-DE"/>
+        </w:rPr>
+        <w:t xml:space="preserve"> </w:t>
+      </w:r>
+      <w:r>
+        <w:rPr>
+          <w:lang w:val="de-DE"/>
+        </w:rPr>
+        <w:t xml:space="preserve">3 </w:t>
+      </w:r>
+      <w:r>
+        <w:rPr>
+          <w:lang w:val="de-DE"/>
+        </w:rPr>
+        <w:t>Zahlen</w:t>
+      </w:r>
+      <w:r>
+        <w:rPr>
+          <w:lang w:val="de-DE"/>
+        </w:rPr>
+        <w:t xml:space="preserve"> </w:t>
+      </w:r>
+      <w:r>
+        <w:rPr>
+          <w:lang w:val="de-DE"/>
+        </w:rPr>
+        <w:t>G</w:t>
+      </w:r>
+      <w:r>
+        <w:rPr>
+          <w:lang w:val="de-DE"/>
+        </w:rPr>
+        <w:t>enerierung</w:t>
+      </w:r>
     </w:p>
     <w:p>
       <w:pPr>
@@ -189,13 +193,94 @@
         <w:rPr>
           <w:lang w:val="de-DE"/>
         </w:rPr>
-        <w:t>20.03</w:t>
+        <w:t>20.</w:t>
       </w:r>
       <w:r>
         <w:rPr>
           <w:lang w:val="de-DE"/>
         </w:rPr>
         <w:t xml:space="preserve"> </w:t>
+      </w:r>
+      <w:r>
+        <w:rPr>
+          <w:lang w:val="de-DE"/>
+        </w:rPr>
+        <w:t>3</w:t>
+      </w:r>
+      <w:r>
+        <w:rPr>
+          <w:lang w:val="de-DE"/>
+        </w:rPr>
+        <w:t xml:space="preserve"> </w:t>
+      </w:r>
+      <w:r>
+        <w:rPr>
+          <w:lang w:val="de-DE"/>
+        </w:rPr>
+        <w:t xml:space="preserve">Knöpfe </w:t>
+      </w:r>
+      <w:r>
+        <w:rPr>
+          <w:lang w:val="de-DE"/>
+        </w:rPr>
+        <w:t>erstellen</w:t>
+      </w:r>
+    </w:p>
+    <w:p>
+      <w:pPr>
+        <w:rPr>
+          <w:lang w:val="de-DE"/>
+        </w:rPr>
+      </w:pPr>
+      <w:r>
+        <w:rPr>
+          <w:lang w:val="de-DE"/>
+        </w:rPr>
+        <w:t>27.</w:t>
+      </w:r>
+      <w:r>
+        <w:rPr>
+          <w:lang w:val="de-DE"/>
+        </w:rPr>
+        <w:t xml:space="preserve"> </w:t>
+      </w:r>
+      <w:r>
+        <w:rPr>
+          <w:lang w:val="de-DE"/>
+        </w:rPr>
+        <w:t>3 Design neu ste</w:t>
+      </w:r>
+      <w:r>
+        <w:rPr>
+          <w:lang w:val="de-DE"/>
+        </w:rPr>
+        <w:t>llen</w:t>
+      </w:r>
+    </w:p>
+    <w:p>
+      <w:pPr>
+        <w:rPr>
+          <w:lang w:val="de-DE"/>
+        </w:rPr>
+      </w:pPr>
+      <w:r>
+        <w:rPr>
+          <w:lang w:val="de-DE"/>
+        </w:rPr>
+        <w:t>03.4 Testen und Vorstellung des Spiels vorbereiten</w:t>
+      </w:r>
+    </w:p>
+    <w:p>
+      <w:pPr>
+        <w:rPr>
+          <w:lang w:val="de-DE"/>
+        </w:rPr>
+      </w:pPr>
+      <w:r>
+        <w:rPr>
+          <w:lang w:val="de-DE"/>
+        </w:rPr>
+        <w:t>10.4 Spiel vorstellen</w:t>
       </w:r>
       <w:bookmarkStart w:id="0" w:name="_GoBack"/>
       <w:bookmarkEnd w:id="0"/>

</xml_diff>